<commit_message>
tambah template yg kurang
</commit_message>
<xml_diff>
--- a/public/templates/temp_sptodesa.docx
+++ b/public/templates/temp_sptodesa.docx
@@ -610,7 +610,27 @@
         <w:rPr>
           <w:lang w:eastAsia="en-ID"/>
         </w:rPr>
-        <w:t xml:space="preserve"> {kk}</w:t>
+        <w:t xml:space="preserve"> {</w:t>
+      </w:r>
+      <w:proofErr w:type="spellStart"/>
+      <w:r>
+        <w:rPr>
+          <w:lang w:eastAsia="en-ID"/>
+        </w:rPr>
+        <w:t>no</w:t>
+      </w:r>
+      <w:r>
+        <w:rPr>
+          <w:lang w:eastAsia="en-ID"/>
+        </w:rPr>
+        <w:t>kk</w:t>
+      </w:r>
+      <w:proofErr w:type="spellEnd"/>
+      <w:r>
+        <w:rPr>
+          <w:lang w:eastAsia="en-ID"/>
+        </w:rPr>
+        <w:t>}</w:t>
       </w:r>
     </w:p>
     <w:p>
@@ -979,7 +999,19 @@
         <w:rPr>
           <w:lang w:eastAsia="en-ID"/>
         </w:rPr>
-        <w:t xml:space="preserve"> __________________.</w:t>
+        <w:t xml:space="preserve"> </w:t>
+      </w:r>
+      <w:r>
+        <w:rPr>
+          <w:lang w:eastAsia="en-ID"/>
+        </w:rPr>
+        <w:t>{tujuan}</w:t>
+      </w:r>
+      <w:r>
+        <w:rPr>
+          <w:lang w:eastAsia="en-ID"/>
+        </w:rPr>
+        <w:t>.</w:t>
       </w:r>
     </w:p>
     <w:p>

</xml_diff>